<commit_message>
Updated documentation and documented triggers and functions
</commit_message>
<xml_diff>
--- a/JCC-ADBSTeam1-Documentation.docx
+++ b/JCC-ADBSTeam1-Documentation.docx
@@ -44,19 +44,7 @@
         <w:rPr>
           <w:lang w:val="en-GB"/>
         </w:rPr>
-        <w:t>Rental management application</w:t>
-      </w:r>
-      <w:r>
-        <w:rPr>
-          <w:lang w:val="en-GB"/>
-        </w:rPr>
-        <w:t xml:space="preserve"> </w:t>
-      </w:r>
-      <w:r>
-        <w:rPr>
-          <w:lang w:val="en-GB"/>
-        </w:rPr>
-        <w:t>(contracts, contract characteristics, landlords, tenants, reminders, maintenance, utilities, etc.)</w:t>
+        <w:t>Rental management application (contracts, contract characteristics, landlords, tenants, reminders, maintenance, utilities, etc.)</w:t>
       </w:r>
       <w:r>
         <w:rPr>
@@ -68,25 +56,7 @@
         <w:rPr>
           <w:lang w:val="en-GB"/>
         </w:rPr>
-        <w:t xml:space="preserve"> </w:t>
-      </w:r>
-      <w:r>
-        <w:rPr>
-          <w:lang w:val="en-GB"/>
-        </w:rPr>
-        <w:t>active + temporal + semi-structured databases</w:t>
-      </w:r>
-      <w:r>
-        <w:rPr>
-          <w:lang w:val="en-GB"/>
-        </w:rPr>
-        <w:t xml:space="preserve"> </w:t>
-      </w:r>
-      <w:r>
-        <w:rPr>
-          <w:lang w:val="en-GB"/>
-        </w:rPr>
-        <w:t>(PostgreSQL with integrated data type XML or JSON and functions for working with these formats)</w:t>
+        <w:t xml:space="preserve"> active + temporal + semi-structured databases (PostgreSQL with integrated data type XML or JSON and functions for working with these formats)</w:t>
       </w:r>
       <w:r>
         <w:rPr>
@@ -119,7 +89,16 @@
           <w:u w:val="single"/>
           <w:lang w:val="en-GB"/>
         </w:rPr>
-        <w:t>Team members:</w:t>
+        <w:t>Team members</w:t>
+      </w:r>
+      <w:r>
+        <w:rPr>
+          <w:b/>
+          <w:bCs/>
+          <w:u w:val="single"/>
+          <w:lang w:val="en-GB"/>
+        </w:rPr>
+        <w:t>:</w:t>
       </w:r>
     </w:p>
     <w:p>
@@ -324,7 +303,25 @@
           <w:u w:val="single"/>
           <w:lang w:val="en-GB"/>
         </w:rPr>
-        <w:t>Data model:</w:t>
+        <w:t xml:space="preserve">Phase 1: </w:t>
+      </w:r>
+      <w:r>
+        <w:rPr>
+          <w:b/>
+          <w:bCs/>
+          <w:u w:val="single"/>
+          <w:lang w:val="en-GB"/>
+        </w:rPr>
+        <w:t>Data model</w:t>
+      </w:r>
+      <w:r>
+        <w:rPr>
+          <w:b/>
+          <w:bCs/>
+          <w:u w:val="single"/>
+          <w:lang w:val="en-GB"/>
+        </w:rPr>
+        <w:t xml:space="preserve"> creation</w:t>
       </w:r>
     </w:p>
     <w:p>
@@ -341,9 +338,9 @@
           <w:lang w:val="en-GB"/>
         </w:rPr>
         <w:drawing>
-          <wp:inline distT="0" distB="0" distL="0" distR="0" wp14:anchorId="15F1EB18" wp14:editId="57E9ED85">
-            <wp:extent cx="5983834" cy="3603983"/>
-            <wp:effectExtent l="0" t="0" r="0" b="0"/>
+          <wp:inline distT="0" distB="0" distL="0" distR="0" wp14:anchorId="15F1EB18" wp14:editId="6E1BF9B0">
+            <wp:extent cx="5729608" cy="3450866"/>
+            <wp:effectExtent l="0" t="0" r="4445" b="0"/>
             <wp:docPr id="1" name="Picture 1"/>
             <wp:cNvGraphicFramePr>
               <a:graphicFrameLocks xmlns:a="http://schemas.openxmlformats.org/drawingml/2006/main" noChangeAspect="1"/>
@@ -373,7 +370,7 @@
                   <pic:spPr bwMode="auto">
                     <a:xfrm>
                       <a:off x="0" y="0"/>
-                      <a:ext cx="6007059" cy="3617971"/>
+                      <a:ext cx="5781646" cy="3482208"/>
                     </a:xfrm>
                     <a:prstGeom prst="rect">
                       <a:avLst/>
@@ -395,18 +392,194 @@
         <w:spacing w:line="276" w:lineRule="auto"/>
         <w:jc w:val="both"/>
         <w:rPr>
-          <w:i/>
-          <w:iCs/>
-          <w:lang w:val="en-GB"/>
-        </w:rPr>
-      </w:pPr>
-      <w:r>
-        <w:rPr>
-          <w:i/>
-          <w:iCs/>
-          <w:lang w:val="en-GB"/>
-        </w:rPr>
-        <w:t>Data model description here…</w:t>
+          <w:lang w:val="en-GB"/>
+        </w:rPr>
+      </w:pPr>
+      <w:r>
+        <w:rPr>
+          <w:lang w:val="en-GB"/>
+        </w:rPr>
+        <w:t xml:space="preserve">Our data model has </w:t>
+      </w:r>
+      <w:r>
+        <w:rPr>
+          <w:lang w:val="en-GB"/>
+        </w:rPr>
+        <w:t xml:space="preserve">17 tables. </w:t>
+      </w:r>
+      <w:r>
+        <w:rPr>
+          <w:lang w:val="en-GB"/>
+        </w:rPr>
+        <w:t xml:space="preserve">This being a rental management app, Property is in the middle and everything else connects to it. </w:t>
+      </w:r>
+      <w:r>
+        <w:rPr>
+          <w:lang w:val="en-GB"/>
+        </w:rPr>
+        <w:t xml:space="preserve">Property table consists of all information </w:t>
+      </w:r>
+      <w:r>
+        <w:rPr>
+          <w:lang w:val="en-GB"/>
+        </w:rPr>
+        <w:t xml:space="preserve">that is necessary for properties. </w:t>
+      </w:r>
+      <w:r>
+        <w:rPr>
+          <w:lang w:val="en-GB"/>
+        </w:rPr>
+        <w:t xml:space="preserve">Property history </w:t>
+      </w:r>
+      <w:r>
+        <w:rPr>
+          <w:lang w:val="en-GB"/>
+        </w:rPr>
+        <w:t>(</w:t>
+      </w:r>
+      <w:r>
+        <w:rPr>
+          <w:lang w:val="en-GB"/>
+        </w:rPr>
+        <w:t xml:space="preserve">rent data) is contained in property history table. </w:t>
+      </w:r>
+      <w:r>
+        <w:rPr>
+          <w:lang w:val="en-GB"/>
+        </w:rPr>
+        <w:t xml:space="preserve">We have 4 tables that </w:t>
+      </w:r>
+      <w:r>
+        <w:rPr>
+          <w:lang w:val="en-GB"/>
+        </w:rPr>
+        <w:t>contain exact address of the property (Address, Street, Town, Country)</w:t>
+      </w:r>
+      <w:r>
+        <w:rPr>
+          <w:lang w:val="en-GB"/>
+        </w:rPr>
+        <w:t xml:space="preserve">. This was done so that we don’t have to put in the same address more than once when there are more than one </w:t>
+      </w:r>
+      <w:proofErr w:type="gramStart"/>
+      <w:r>
+        <w:rPr>
+          <w:lang w:val="en-GB"/>
+        </w:rPr>
+        <w:t>apartments</w:t>
+      </w:r>
+      <w:proofErr w:type="gramEnd"/>
+      <w:r>
+        <w:rPr>
+          <w:lang w:val="en-GB"/>
+        </w:rPr>
+        <w:t xml:space="preserve"> a</w:t>
+      </w:r>
+      <w:r>
+        <w:rPr>
+          <w:lang w:val="en-GB"/>
+        </w:rPr>
+        <w:t xml:space="preserve">t </w:t>
+      </w:r>
+      <w:r>
+        <w:rPr>
+          <w:lang w:val="en-GB"/>
+        </w:rPr>
+        <w:t xml:space="preserve">the same </w:t>
+      </w:r>
+      <w:r>
+        <w:rPr>
+          <w:lang w:val="en-GB"/>
+        </w:rPr>
+        <w:t>address (apartment buildings)</w:t>
+      </w:r>
+      <w:r>
+        <w:rPr>
+          <w:lang w:val="en-GB"/>
+        </w:rPr>
+        <w:t xml:space="preserve">. User table contains all info regarding users of our app, where the primary key is OIB because </w:t>
+      </w:r>
+      <w:r>
+        <w:rPr>
+          <w:lang w:val="en-GB"/>
+        </w:rPr>
+        <w:t xml:space="preserve">one user can have only one account. </w:t>
+      </w:r>
+      <w:r>
+        <w:rPr>
+          <w:lang w:val="en-GB"/>
+        </w:rPr>
+        <w:t>There are three user types defined in the User role table</w:t>
+      </w:r>
+      <w:r>
+        <w:rPr>
+          <w:lang w:val="en-GB"/>
+        </w:rPr>
+        <w:t xml:space="preserve">: Sysadmin, Landlord and </w:t>
+      </w:r>
+      <w:r>
+        <w:rPr>
+          <w:lang w:val="en-GB"/>
+        </w:rPr>
+        <w:t>Tenant</w:t>
+      </w:r>
+      <w:r>
+        <w:rPr>
+          <w:lang w:val="en-GB"/>
+        </w:rPr>
+        <w:t>.</w:t>
+      </w:r>
+      <w:r>
+        <w:rPr>
+          <w:lang w:val="en-GB"/>
+        </w:rPr>
+        <w:t xml:space="preserve"> </w:t>
+      </w:r>
+      <w:r>
+        <w:rPr>
+          <w:lang w:val="en-GB"/>
+        </w:rPr>
+        <w:t xml:space="preserve">Rental contract </w:t>
+      </w:r>
+      <w:r>
+        <w:rPr>
+          <w:lang w:val="en-GB"/>
+        </w:rPr>
+        <w:t xml:space="preserve">table consists of everything that is important about the </w:t>
+      </w:r>
+      <w:proofErr w:type="gramStart"/>
+      <w:r>
+        <w:rPr>
+          <w:lang w:val="en-GB"/>
+        </w:rPr>
+        <w:t>contract</w:t>
+      </w:r>
+      <w:proofErr w:type="gramEnd"/>
+      <w:r>
+        <w:rPr>
+          <w:lang w:val="en-GB"/>
+        </w:rPr>
+        <w:t xml:space="preserve"> and it has one to one relationship with an entry in security deposit table which contains information about security deposit that was paid when contract was signed and </w:t>
+      </w:r>
+      <w:r>
+        <w:rPr>
+          <w:lang w:val="en-GB"/>
+        </w:rPr>
+        <w:t xml:space="preserve">what it was used for (if it was used). Final 5 tables contain data about maintenance, </w:t>
+      </w:r>
+      <w:proofErr w:type="gramStart"/>
+      <w:r>
+        <w:rPr>
+          <w:lang w:val="en-GB"/>
+        </w:rPr>
+        <w:t>utilities</w:t>
+      </w:r>
+      <w:proofErr w:type="gramEnd"/>
+      <w:r>
+        <w:rPr>
+          <w:lang w:val="en-GB"/>
+        </w:rPr>
+        <w:t xml:space="preserve"> and rents.</w:t>
       </w:r>
     </w:p>
     <w:p>
@@ -427,37 +600,17 @@
           <w:u w:val="single"/>
           <w:lang w:val="en-GB"/>
         </w:rPr>
-        <w:t>Phase 1: Database creation</w:t>
-      </w:r>
-    </w:p>
-    <w:p>
-      <w:pPr>
-        <w:spacing w:line="276" w:lineRule="auto"/>
-        <w:jc w:val="both"/>
-        <w:rPr>
-          <w:i/>
-          <w:iCs/>
-          <w:lang w:val="en-GB"/>
-        </w:rPr>
-      </w:pPr>
-      <w:r>
-        <w:rPr>
-          <w:lang w:val="en-GB"/>
-        </w:rPr>
-        <w:t>Something about that…</w:t>
-      </w:r>
-    </w:p>
-    <w:p>
-      <w:pPr>
-        <w:spacing w:line="276" w:lineRule="auto"/>
-        <w:jc w:val="both"/>
+        <w:t xml:space="preserve">Phase </w:t>
+      </w:r>
+      <w:r>
         <w:rPr>
           <w:b/>
           <w:bCs/>
           <w:u w:val="single"/>
           <w:lang w:val="en-GB"/>
         </w:rPr>
-      </w:pPr>
+        <w:t>2</w:t>
+      </w:r>
       <w:r>
         <w:rPr>
           <w:b/>
@@ -465,17 +618,55 @@
           <w:u w:val="single"/>
           <w:lang w:val="en-GB"/>
         </w:rPr>
-        <w:t xml:space="preserve">Phase </w:t>
-      </w:r>
-      <w:r>
+        <w:t>: Database creation</w:t>
+      </w:r>
+    </w:p>
+    <w:p>
+      <w:pPr>
+        <w:spacing w:line="276" w:lineRule="auto"/>
+        <w:jc w:val="both"/>
+        <w:rPr>
+          <w:i/>
+          <w:iCs/>
+          <w:lang w:val="en-GB"/>
+        </w:rPr>
+      </w:pPr>
+      <w:r>
+        <w:rPr>
+          <w:lang w:val="en-GB"/>
+        </w:rPr>
+        <w:t xml:space="preserve">Database was created </w:t>
+      </w:r>
+      <w:r>
+        <w:rPr>
+          <w:lang w:val="en-GB"/>
+        </w:rPr>
+        <w:t>following the data model defined in phase 1. Database technology that was used for</w:t>
+      </w:r>
+      <w:r>
+        <w:rPr>
+          <w:lang w:val="en-GB"/>
+        </w:rPr>
+        <w:t xml:space="preserve"> this project is PostgreSQL.</w:t>
+      </w:r>
+      <w:r>
+        <w:rPr>
+          <w:lang w:val="en-GB"/>
+        </w:rPr>
+        <w:t xml:space="preserve"> After we created the database, we started filling it with data. This process is described in phase 3.</w:t>
+      </w:r>
+    </w:p>
+    <w:p>
+      <w:pPr>
+        <w:spacing w:line="276" w:lineRule="auto"/>
+        <w:jc w:val="both"/>
         <w:rPr>
           <w:b/>
           <w:bCs/>
           <w:u w:val="single"/>
           <w:lang w:val="en-GB"/>
         </w:rPr>
-        <w:t>2</w:t>
-      </w:r>
+      </w:pPr>
       <w:r>
         <w:rPr>
           <w:b/>
@@ -483,7 +674,7 @@
           <w:u w:val="single"/>
           <w:lang w:val="en-GB"/>
         </w:rPr>
-        <w:t xml:space="preserve">: </w:t>
+        <w:t xml:space="preserve">Phase </w:t>
       </w:r>
       <w:r>
         <w:rPr>
@@ -492,9 +683,8 @@
           <w:u w:val="single"/>
           <w:lang w:val="en-GB"/>
         </w:rPr>
-        <w:t xml:space="preserve">Filling the database with </w:t>
-      </w:r>
-      <w:proofErr w:type="gramStart"/>
+        <w:t>3</w:t>
+      </w:r>
       <w:r>
         <w:rPr>
           <w:b/>
@@ -502,38 +692,18 @@
           <w:u w:val="single"/>
           <w:lang w:val="en-GB"/>
         </w:rPr>
-        <w:t>data</w:t>
-      </w:r>
-      <w:proofErr w:type="gramEnd"/>
-    </w:p>
-    <w:p>
-      <w:pPr>
-        <w:spacing w:line="276" w:lineRule="auto"/>
-        <w:jc w:val="both"/>
-        <w:rPr>
-          <w:i/>
-          <w:iCs/>
-          <w:lang w:val="en-GB"/>
-        </w:rPr>
-      </w:pPr>
-      <w:r>
-        <w:rPr>
-          <w:lang w:val="en-GB"/>
-        </w:rPr>
-        <w:t>Something about that…</w:t>
-      </w:r>
-    </w:p>
-    <w:p>
-      <w:pPr>
-        <w:spacing w:line="276" w:lineRule="auto"/>
-        <w:jc w:val="both"/>
+        <w:t xml:space="preserve">: </w:t>
+      </w:r>
+      <w:r>
         <w:rPr>
           <w:b/>
           <w:bCs/>
           <w:u w:val="single"/>
           <w:lang w:val="en-GB"/>
         </w:rPr>
-      </w:pPr>
+        <w:t xml:space="preserve">Filling the database with </w:t>
+      </w:r>
+      <w:proofErr w:type="gramStart"/>
       <w:r>
         <w:rPr>
           <w:b/>
@@ -541,17 +711,322 @@
           <w:u w:val="single"/>
           <w:lang w:val="en-GB"/>
         </w:rPr>
-        <w:t xml:space="preserve">Phase </w:t>
-      </w:r>
-      <w:r>
+        <w:t>data</w:t>
+      </w:r>
+      <w:proofErr w:type="gramEnd"/>
+    </w:p>
+    <w:p>
+      <w:pPr>
+        <w:spacing w:line="276" w:lineRule="auto"/>
+        <w:jc w:val="both"/>
+        <w:rPr>
+          <w:lang w:val="en-GB"/>
+        </w:rPr>
+      </w:pPr>
+      <w:r>
+        <w:rPr>
+          <w:lang w:val="en-GB"/>
+        </w:rPr>
+        <w:t xml:space="preserve">At the start, we had about 6-10 records in all tables that were put in by hand just so we can test if everything works as we intended it. </w:t>
+      </w:r>
+      <w:r>
+        <w:rPr>
+          <w:lang w:val="en-GB"/>
+        </w:rPr>
+        <w:t xml:space="preserve">First step after that was generating some synthetic data to fill our database with. This was done </w:t>
+      </w:r>
+      <w:r>
+        <w:rPr>
+          <w:lang w:val="en-GB"/>
+        </w:rPr>
+        <w:t xml:space="preserve">using </w:t>
+      </w:r>
+      <w:proofErr w:type="spellStart"/>
+      <w:r>
+        <w:rPr>
+          <w:lang w:val="en-GB"/>
+        </w:rPr>
+        <w:t>BizDataX</w:t>
+      </w:r>
+      <w:proofErr w:type="spellEnd"/>
+      <w:r>
+        <w:rPr>
+          <w:lang w:val="en-GB"/>
+        </w:rPr>
+        <w:t xml:space="preserve"> software developed by </w:t>
+      </w:r>
+      <w:proofErr w:type="spellStart"/>
+      <w:r>
+        <w:rPr>
+          <w:lang w:val="en-GB"/>
+        </w:rPr>
+        <w:t>Ekobit</w:t>
+      </w:r>
+      <w:proofErr w:type="spellEnd"/>
+      <w:r>
+        <w:rPr>
+          <w:lang w:val="en-GB"/>
+        </w:rPr>
+        <w:t xml:space="preserve"> d.o.o. To check if it all works as we intended it to, we filled the database with 600-900 records </w:t>
+      </w:r>
+      <w:r>
+        <w:rPr>
+          <w:lang w:val="en-GB"/>
+        </w:rPr>
+        <w:t>per table. When we confirmed that all is in order, we generated more data to fill all our tables. In total, our database now consists of more than 1.2</w:t>
+      </w:r>
+      <w:r>
+        <w:rPr>
+          <w:lang w:val="en-GB"/>
+        </w:rPr>
+        <w:t>5</w:t>
+      </w:r>
+      <w:r>
+        <w:rPr>
+          <w:lang w:val="en-GB"/>
+        </w:rPr>
+        <w:t xml:space="preserve"> million records, about 120</w:t>
+      </w:r>
+      <w:r>
+        <w:rPr>
+          <w:lang w:val="en-GB"/>
+        </w:rPr>
+        <w:t xml:space="preserve">.000 per table (some tables only need a few records, </w:t>
+      </w:r>
+      <w:proofErr w:type="gramStart"/>
+      <w:r>
+        <w:rPr>
+          <w:lang w:val="en-GB"/>
+        </w:rPr>
+        <w:t>i.e.</w:t>
+      </w:r>
+      <w:proofErr w:type="gramEnd"/>
+      <w:r>
+        <w:rPr>
+          <w:lang w:val="en-GB"/>
+        </w:rPr>
+        <w:t xml:space="preserve"> User role table).</w:t>
+      </w:r>
+      <w:r>
+        <w:rPr>
+          <w:lang w:val="en-GB"/>
+        </w:rPr>
+        <w:t xml:space="preserve"> </w:t>
+      </w:r>
+      <w:proofErr w:type="spellStart"/>
+      <w:r>
+        <w:rPr>
+          <w:lang w:val="en-GB"/>
+        </w:rPr>
+        <w:t>BizDataX</w:t>
+      </w:r>
+      <w:proofErr w:type="spellEnd"/>
+      <w:r>
+        <w:rPr>
+          <w:lang w:val="en-GB"/>
+        </w:rPr>
+        <w:t xml:space="preserve"> could generate some basic data for us, but not the JSON and </w:t>
+      </w:r>
+      <w:r>
+        <w:rPr>
+          <w:lang w:val="en-GB"/>
+        </w:rPr>
+        <w:t xml:space="preserve">BLOB types so that had to be done by hand. Several different samples of JSONs were created and then inserted into all tables </w:t>
+      </w:r>
+      <w:r>
+        <w:rPr>
+          <w:lang w:val="en-GB"/>
+        </w:rPr>
+        <w:t xml:space="preserve">that have a JSON column (property history, security deposit and </w:t>
+      </w:r>
+      <w:r>
+        <w:rPr>
+          <w:lang w:val="en-GB"/>
+        </w:rPr>
+        <w:t xml:space="preserve">property features). For simplicity reasons, only one document was generated for BLOB </w:t>
+      </w:r>
+      <w:r>
+        <w:rPr>
+          <w:lang w:val="en-GB"/>
+        </w:rPr>
+        <w:t>column, but that is intended to be available to change by the landlord so it can be updated later.</w:t>
+      </w:r>
+      <w:r>
+        <w:rPr>
+          <w:lang w:val="en-GB"/>
+        </w:rPr>
+        <w:t xml:space="preserve"> Insert scripts have been created for all tables.</w:t>
+      </w:r>
+      <w:r>
+        <w:rPr>
+          <w:lang w:val="en-GB"/>
+        </w:rPr>
+        <w:t xml:space="preserve"> A few of functions and triggers we have implemented would be </w:t>
+      </w:r>
+      <w:proofErr w:type="spellStart"/>
+      <w:r>
+        <w:rPr>
+          <w:lang w:val="en-GB"/>
+        </w:rPr>
+        <w:t>create_security_deposit_and_rental_contract</w:t>
+      </w:r>
+      <w:proofErr w:type="spellEnd"/>
+      <w:r>
+        <w:rPr>
+          <w:lang w:val="en-GB"/>
+        </w:rPr>
+        <w:t xml:space="preserve"> function, </w:t>
+      </w:r>
+      <w:r>
+        <w:rPr>
+          <w:lang w:val="en-GB"/>
+        </w:rPr>
+        <w:t xml:space="preserve">in which parameters we put in the rent rate, property id, </w:t>
+      </w:r>
+      <w:proofErr w:type="spellStart"/>
+      <w:r>
+        <w:rPr>
+          <w:lang w:val="en-GB"/>
+        </w:rPr>
+        <w:t>tennant’s</w:t>
+      </w:r>
+      <w:proofErr w:type="spellEnd"/>
+      <w:r>
+        <w:rPr>
+          <w:lang w:val="en-GB"/>
+        </w:rPr>
+        <w:t xml:space="preserve"> OIB, check in date, check out date, contract date and we upload the contract document, and the function then creates entries in rental contract table and security deposit table. Using this function will trigger </w:t>
+      </w:r>
+      <w:r>
+        <w:rPr>
+          <w:lang w:val="en-GB"/>
+        </w:rPr>
+        <w:t>2</w:t>
+      </w:r>
+      <w:r>
+        <w:rPr>
+          <w:lang w:val="en-GB"/>
+        </w:rPr>
+        <w:t xml:space="preserve"> triggers: </w:t>
+      </w:r>
+      <w:proofErr w:type="spellStart"/>
+      <w:r>
+        <w:rPr>
+          <w:lang w:val="en-GB"/>
+        </w:rPr>
+        <w:t>update_property_status_trigger</w:t>
+      </w:r>
+      <w:proofErr w:type="spellEnd"/>
+      <w:r>
+        <w:rPr>
+          <w:lang w:val="en-GB"/>
+        </w:rPr>
+        <w:t xml:space="preserve"> and </w:t>
+      </w:r>
+      <w:proofErr w:type="spellStart"/>
+      <w:r>
+        <w:rPr>
+          <w:lang w:val="en-GB"/>
+        </w:rPr>
+        <w:t>insert_rent_report_trigger</w:t>
+      </w:r>
+      <w:proofErr w:type="spellEnd"/>
+      <w:r>
+        <w:rPr>
+          <w:lang w:val="en-GB"/>
+        </w:rPr>
+        <w:t>, first of which sets the property’s status from ‘free’ to ‘leased’</w:t>
+      </w:r>
+      <w:r>
+        <w:rPr>
+          <w:lang w:val="en-GB"/>
+        </w:rPr>
+        <w:t xml:space="preserve"> and the latter </w:t>
+      </w:r>
+      <w:r>
+        <w:rPr>
+          <w:lang w:val="en-GB"/>
+        </w:rPr>
+        <w:t>inserts a new rent report for the following month.</w:t>
+      </w:r>
+      <w:r>
+        <w:rPr>
+          <w:lang w:val="en-GB"/>
+        </w:rPr>
+        <w:t xml:space="preserve"> Also we have functions that work with semi structured data types, </w:t>
+      </w:r>
+      <w:proofErr w:type="spellStart"/>
+      <w:r>
+        <w:rPr>
+          <w:lang w:val="en-GB"/>
+        </w:rPr>
+        <w:t>json</w:t>
+      </w:r>
+      <w:proofErr w:type="spellEnd"/>
+      <w:r>
+        <w:rPr>
+          <w:lang w:val="en-GB"/>
+        </w:rPr>
+        <w:t xml:space="preserve"> to be precise. One of those we already mentioned, when creating a security deposit, a new </w:t>
+      </w:r>
+      <w:proofErr w:type="spellStart"/>
+      <w:r>
+        <w:rPr>
+          <w:lang w:val="en-GB"/>
+        </w:rPr>
+        <w:t>used_for_JSON</w:t>
+      </w:r>
+      <w:proofErr w:type="spellEnd"/>
+      <w:r>
+        <w:rPr>
+          <w:lang w:val="en-GB"/>
+        </w:rPr>
+        <w:t xml:space="preserve"> column is generated with amount paid and </w:t>
+      </w:r>
+      <w:r>
+        <w:rPr>
+          <w:lang w:val="en-GB"/>
+        </w:rPr>
+        <w:t xml:space="preserve">not yet used. </w:t>
+      </w:r>
+      <w:r>
+        <w:rPr>
+          <w:lang w:val="en-GB"/>
+        </w:rPr>
+        <w:t xml:space="preserve">Second one we have is the function to edit property features. This function takes property ID, feature that we’d like to update and </w:t>
+      </w:r>
+      <w:r>
+        <w:rPr>
+          <w:lang w:val="en-GB"/>
+        </w:rPr>
+        <w:t xml:space="preserve">a new value for it and then it updates the </w:t>
+      </w:r>
+      <w:proofErr w:type="spellStart"/>
+      <w:r>
+        <w:rPr>
+          <w:lang w:val="en-GB"/>
+        </w:rPr>
+        <w:t>feature_JSON</w:t>
+      </w:r>
+      <w:proofErr w:type="spellEnd"/>
+      <w:r>
+        <w:rPr>
+          <w:lang w:val="en-GB"/>
+        </w:rPr>
+        <w:t xml:space="preserve"> column.</w:t>
+      </w:r>
+    </w:p>
+    <w:p>
+      <w:pPr>
+        <w:spacing w:line="276" w:lineRule="auto"/>
+        <w:jc w:val="both"/>
         <w:rPr>
           <w:b/>
           <w:bCs/>
           <w:u w:val="single"/>
           <w:lang w:val="en-GB"/>
         </w:rPr>
-        <w:t>3</w:t>
-      </w:r>
+      </w:pPr>
       <w:r>
         <w:rPr>
           <w:b/>
@@ -559,7 +1034,7 @@
           <w:u w:val="single"/>
           <w:lang w:val="en-GB"/>
         </w:rPr>
-        <w:t xml:space="preserve">: </w:t>
+        <w:t xml:space="preserve">Phase </w:t>
       </w:r>
       <w:r>
         <w:rPr>
@@ -568,35 +1043,17 @@
           <w:u w:val="single"/>
           <w:lang w:val="en-GB"/>
         </w:rPr>
-        <w:t>Triggers</w:t>
-      </w:r>
-    </w:p>
-    <w:p>
-      <w:pPr>
-        <w:spacing w:line="276" w:lineRule="auto"/>
-        <w:jc w:val="both"/>
-        <w:rPr>
-          <w:lang w:val="en-GB"/>
-        </w:rPr>
-      </w:pPr>
-      <w:r>
-        <w:rPr>
-          <w:lang w:val="en-GB"/>
-        </w:rPr>
-        <w:t>Something about that…</w:t>
-      </w:r>
-    </w:p>
-    <w:p>
-      <w:pPr>
-        <w:spacing w:line="276" w:lineRule="auto"/>
-        <w:jc w:val="both"/>
+        <w:t>4</w:t>
+      </w:r>
+      <w:r>
         <w:rPr>
           <w:b/>
           <w:bCs/>
           <w:u w:val="single"/>
           <w:lang w:val="en-GB"/>
         </w:rPr>
-      </w:pPr>
+        <w:t xml:space="preserve">: </w:t>
+      </w:r>
       <w:r>
         <w:rPr>
           <w:b/>
@@ -604,8 +1061,7 @@
           <w:u w:val="single"/>
           <w:lang w:val="en-GB"/>
         </w:rPr>
-        <w:lastRenderedPageBreak/>
-        <w:t xml:space="preserve">Phase </w:t>
+        <w:t>Triggers and f</w:t>
       </w:r>
       <w:r>
         <w:rPr>
@@ -614,17 +1070,127 @@
           <w:u w:val="single"/>
           <w:lang w:val="en-GB"/>
         </w:rPr>
-        <w:t>4</w:t>
-      </w:r>
-      <w:r>
+        <w:t>unctions</w:t>
+      </w:r>
+    </w:p>
+    <w:p>
+      <w:pPr>
+        <w:spacing w:line="276" w:lineRule="auto"/>
+        <w:jc w:val="both"/>
+        <w:rPr>
+          <w:lang w:val="en-GB"/>
+        </w:rPr>
+      </w:pPr>
+      <w:r>
+        <w:rPr>
+          <w:lang w:val="en-GB"/>
+        </w:rPr>
+        <w:t xml:space="preserve">This </w:t>
+      </w:r>
+      <w:r>
+        <w:rPr>
+          <w:lang w:val="en-GB"/>
+        </w:rPr>
+        <w:t>project</w:t>
+      </w:r>
+      <w:r>
+        <w:rPr>
+          <w:lang w:val="en-GB"/>
+        </w:rPr>
+        <w:t xml:space="preserve"> includes various SQL statements to alter sequences and create functions and triggers. The sequences are used to reset the values for various ID fields in the database, such as </w:t>
+      </w:r>
+      <w:proofErr w:type="spellStart"/>
+      <w:r>
+        <w:rPr>
+          <w:lang w:val="en-GB"/>
+        </w:rPr>
+        <w:t>address_id</w:t>
+      </w:r>
+      <w:proofErr w:type="spellEnd"/>
+      <w:r>
+        <w:rPr>
+          <w:lang w:val="en-GB"/>
+        </w:rPr>
+        <w:t xml:space="preserve">, </w:t>
+      </w:r>
+      <w:proofErr w:type="spellStart"/>
+      <w:r>
+        <w:rPr>
+          <w:lang w:val="en-GB"/>
+        </w:rPr>
+        <w:t>country_id</w:t>
+      </w:r>
+      <w:proofErr w:type="spellEnd"/>
+      <w:r>
+        <w:rPr>
+          <w:lang w:val="en-GB"/>
+        </w:rPr>
+        <w:t xml:space="preserve">, and </w:t>
+      </w:r>
+      <w:proofErr w:type="spellStart"/>
+      <w:r>
+        <w:rPr>
+          <w:lang w:val="en-GB"/>
+        </w:rPr>
+        <w:t>property_id</w:t>
+      </w:r>
+      <w:proofErr w:type="spellEnd"/>
+      <w:r>
+        <w:rPr>
+          <w:lang w:val="en-GB"/>
+        </w:rPr>
+        <w:t xml:space="preserve"> because when filling the database with data, we use inserts that have IDs in them so it’s necessary to reset the </w:t>
+      </w:r>
+      <w:r>
+        <w:rPr>
+          <w:lang w:val="en-GB"/>
+        </w:rPr>
+        <w:t>sequences with the correct values after data insert</w:t>
+      </w:r>
+      <w:r>
+        <w:rPr>
+          <w:lang w:val="en-GB"/>
+        </w:rPr>
+        <w:t xml:space="preserve">. The functions and triggers are used to perform </w:t>
+      </w:r>
+      <w:r>
+        <w:rPr>
+          <w:lang w:val="en-GB"/>
+        </w:rPr>
+        <w:t xml:space="preserve">and automate </w:t>
+      </w:r>
+      <w:r>
+        <w:rPr>
+          <w:lang w:val="en-GB"/>
+        </w:rPr>
+        <w:t xml:space="preserve">specific actions in the application, such as creating a security deposit and rental contract, updating the status of a property when a contract is created, updating utility reports, and inserting rent reports. These functions and triggers are executed when certain events occur, such as an INSERT statement on the </w:t>
+      </w:r>
+      <w:proofErr w:type="spellStart"/>
+      <w:r>
+        <w:rPr>
+          <w:lang w:val="en-GB"/>
+        </w:rPr>
+        <w:t>rental_contract</w:t>
+      </w:r>
+      <w:proofErr w:type="spellEnd"/>
+      <w:r>
+        <w:rPr>
+          <w:lang w:val="en-GB"/>
+        </w:rPr>
+        <w:t xml:space="preserve"> table.</w:t>
+      </w:r>
+    </w:p>
+    <w:p>
+      <w:pPr>
+        <w:spacing w:line="276" w:lineRule="auto"/>
+        <w:jc w:val="both"/>
         <w:rPr>
           <w:b/>
           <w:bCs/>
           <w:u w:val="single"/>
           <w:lang w:val="en-GB"/>
         </w:rPr>
-        <w:t xml:space="preserve">: </w:t>
-      </w:r>
+      </w:pPr>
       <w:r>
         <w:rPr>
           <w:b/>
@@ -632,37 +1198,17 @@
           <w:u w:val="single"/>
           <w:lang w:val="en-GB"/>
         </w:rPr>
-        <w:t>Functions</w:t>
-      </w:r>
-    </w:p>
-    <w:p>
-      <w:pPr>
-        <w:spacing w:line="276" w:lineRule="auto"/>
-        <w:jc w:val="both"/>
-        <w:rPr>
-          <w:i/>
-          <w:iCs/>
-          <w:lang w:val="en-GB"/>
-        </w:rPr>
-      </w:pPr>
-      <w:r>
-        <w:rPr>
-          <w:lang w:val="en-GB"/>
-        </w:rPr>
-        <w:t>Something about that…</w:t>
-      </w:r>
-    </w:p>
-    <w:p>
-      <w:pPr>
-        <w:spacing w:line="276" w:lineRule="auto"/>
-        <w:jc w:val="both"/>
+        <w:t xml:space="preserve">Phase </w:t>
+      </w:r>
+      <w:r>
         <w:rPr>
           <w:b/>
           <w:bCs/>
           <w:u w:val="single"/>
           <w:lang w:val="en-GB"/>
         </w:rPr>
-      </w:pPr>
+        <w:t>5</w:t>
+      </w:r>
       <w:r>
         <w:rPr>
           <w:b/>
@@ -670,40 +1216,71 @@
           <w:u w:val="single"/>
           <w:lang w:val="en-GB"/>
         </w:rPr>
-        <w:t xml:space="preserve">Phase </w:t>
-      </w:r>
-      <w:r>
-        <w:rPr>
-          <w:b/>
-          <w:bCs/>
-          <w:u w:val="single"/>
-          <w:lang w:val="en-GB"/>
-        </w:rPr>
-        <w:t>5</w:t>
-      </w:r>
-      <w:r>
-        <w:rPr>
-          <w:b/>
-          <w:bCs/>
-          <w:u w:val="single"/>
-          <w:lang w:val="en-GB"/>
-        </w:rPr>
-        <w:t>:</w:t>
-      </w:r>
-      <w:r>
-        <w:rPr>
-          <w:b/>
-          <w:bCs/>
-          <w:u w:val="single"/>
-          <w:lang w:val="en-GB"/>
-        </w:rPr>
-        <w:t xml:space="preserve"> Application development</w:t>
-      </w:r>
-      <w:r>
-        <w:rPr>
-          <w:b/>
-          <w:bCs/>
-          <w:u w:val="single"/>
+        <w:t xml:space="preserve">: Application development </w:t>
+      </w:r>
+    </w:p>
+    <w:p>
+      <w:pPr>
+        <w:spacing w:line="276" w:lineRule="auto"/>
+        <w:jc w:val="both"/>
+        <w:rPr>
+          <w:lang w:val="en-GB"/>
+        </w:rPr>
+      </w:pPr>
+      <w:r>
+        <w:rPr>
+          <w:lang w:val="en-GB"/>
+        </w:rPr>
+        <w:t xml:space="preserve">For applications development, </w:t>
+      </w:r>
+      <w:proofErr w:type="gramStart"/>
+      <w:r>
+        <w:rPr>
+          <w:lang w:val="en-GB"/>
+        </w:rPr>
+        <w:t>React</w:t>
+      </w:r>
+      <w:proofErr w:type="gramEnd"/>
+      <w:r>
+        <w:rPr>
+          <w:lang w:val="en-GB"/>
+        </w:rPr>
+        <w:t xml:space="preserve"> was used for frontend development, and Node for backend. </w:t>
+      </w:r>
+      <w:r>
+        <w:rPr>
+          <w:lang w:val="en-GB"/>
+        </w:rPr>
+        <w:t xml:space="preserve">We chose this technology combination because we thought it would be the best way to show our data in order and make it look nice. </w:t>
+      </w:r>
+      <w:proofErr w:type="gramStart"/>
+      <w:r>
+        <w:rPr>
+          <w:lang w:val="en-GB"/>
+        </w:rPr>
+        <w:t>Firstly</w:t>
+      </w:r>
+      <w:proofErr w:type="gramEnd"/>
+      <w:r>
+        <w:rPr>
+          <w:lang w:val="en-GB"/>
+        </w:rPr>
+        <w:t xml:space="preserve"> we developed a simple backend that handles our requests, and then we started developing the frontend. Application has 3 roles: Sysadmin, Landlord and </w:t>
+      </w:r>
+      <w:r>
+        <w:rPr>
+          <w:lang w:val="en-GB"/>
+        </w:rPr>
+        <w:t>Tenant</w:t>
+      </w:r>
+      <w:r>
+        <w:rPr>
+          <w:lang w:val="en-GB"/>
+        </w:rPr>
+        <w:t>.</w:t>
+      </w:r>
+      <w:r>
+        <w:rPr>
           <w:lang w:val="en-GB"/>
         </w:rPr>
         <w:t xml:space="preserve"> </w:t>
@@ -719,37 +1296,1206 @@
       </w:pPr>
       <w:r>
         <w:rPr>
-          <w:lang w:val="en-GB"/>
-        </w:rPr>
-        <w:t>Something about that…</w:t>
-      </w:r>
-    </w:p>
-    <w:p>
-      <w:pPr>
-        <w:spacing w:line="276" w:lineRule="auto"/>
-        <w:jc w:val="both"/>
-        <w:rPr>
-          <w:lang w:val="en-GB"/>
-        </w:rPr>
-      </w:pPr>
-    </w:p>
-    <w:p>
-      <w:pPr>
-        <w:spacing w:line="276" w:lineRule="auto"/>
-        <w:jc w:val="both"/>
-        <w:rPr>
-          <w:lang w:val="en-GB"/>
-        </w:rPr>
-      </w:pPr>
-    </w:p>
-    <w:p>
-      <w:pPr>
-        <w:spacing w:line="276" w:lineRule="auto"/>
-        <w:jc w:val="both"/>
-        <w:rPr>
-          <w:lang w:val="en-GB"/>
-        </w:rPr>
-      </w:pPr>
+          <w:noProof/>
+        </w:rPr>
+        <w:drawing>
+          <wp:inline distT="0" distB="0" distL="0" distR="0" wp14:anchorId="79BD38E2" wp14:editId="2F350805">
+            <wp:extent cx="5731510" cy="1725930"/>
+            <wp:effectExtent l="0" t="0" r="2540" b="7620"/>
+            <wp:docPr id="2" name="Picture 2" descr="Graphical user interface, application&#10;&#10;Description automatically generated"/>
+            <wp:cNvGraphicFramePr>
+              <a:graphicFrameLocks xmlns:a="http://schemas.openxmlformats.org/drawingml/2006/main" noChangeAspect="1"/>
+            </wp:cNvGraphicFramePr>
+            <a:graphic xmlns:a="http://schemas.openxmlformats.org/drawingml/2006/main">
+              <a:graphicData uri="http://schemas.openxmlformats.org/drawingml/2006/picture">
+                <pic:pic xmlns:pic="http://schemas.openxmlformats.org/drawingml/2006/picture">
+                  <pic:nvPicPr>
+                    <pic:cNvPr id="2" name="Picture 2" descr="Graphical user interface, application&#10;&#10;Description automatically generated"/>
+                    <pic:cNvPicPr>
+                      <a:picLocks noChangeAspect="1" noChangeArrowheads="1"/>
+                    </pic:cNvPicPr>
+                  </pic:nvPicPr>
+                  <pic:blipFill>
+                    <a:blip r:embed="rId6">
+                      <a:extLst>
+                        <a:ext uri="{28A0092B-C50C-407E-A947-70E740481C1C}">
+                          <a14:useLocalDpi xmlns:a14="http://schemas.microsoft.com/office/drawing/2010/main" val="0"/>
+                        </a:ext>
+                      </a:extLst>
+                    </a:blip>
+                    <a:srcRect/>
+                    <a:stretch>
+                      <a:fillRect/>
+                    </a:stretch>
+                  </pic:blipFill>
+                  <pic:spPr bwMode="auto">
+                    <a:xfrm>
+                      <a:off x="0" y="0"/>
+                      <a:ext cx="5731510" cy="1725930"/>
+                    </a:xfrm>
+                    <a:prstGeom prst="rect">
+                      <a:avLst/>
+                    </a:prstGeom>
+                    <a:noFill/>
+                    <a:ln>
+                      <a:noFill/>
+                    </a:ln>
+                  </pic:spPr>
+                </pic:pic>
+              </a:graphicData>
+            </a:graphic>
+          </wp:inline>
+        </w:drawing>
+      </w:r>
+    </w:p>
+    <w:p>
+      <w:pPr>
+        <w:spacing w:line="276" w:lineRule="auto"/>
+        <w:jc w:val="both"/>
+        <w:rPr>
+          <w:lang w:val="en-GB"/>
+        </w:rPr>
+      </w:pPr>
+      <w:r>
+        <w:rPr>
+          <w:lang w:val="en-GB"/>
+        </w:rPr>
+        <w:t xml:space="preserve">For now, we only had time to implement Landlord and </w:t>
+      </w:r>
+      <w:r>
+        <w:rPr>
+          <w:lang w:val="en-GB"/>
+        </w:rPr>
+        <w:t>Tenant</w:t>
+      </w:r>
+      <w:r>
+        <w:rPr>
+          <w:lang w:val="en-GB"/>
+        </w:rPr>
+        <w:t xml:space="preserve"> because of a tight schedule, and we thought that those two are the most important and represent everything we have been working towards. </w:t>
+      </w:r>
+      <w:r>
+        <w:rPr>
+          <w:lang w:val="en-GB"/>
+        </w:rPr>
+        <w:t>Tenant</w:t>
+      </w:r>
+      <w:r>
+        <w:rPr>
+          <w:lang w:val="en-GB"/>
+        </w:rPr>
+        <w:t xml:space="preserve"> is a bit simpler than Landlord</w:t>
+      </w:r>
+      <w:r>
+        <w:rPr>
+          <w:lang w:val="en-GB"/>
+        </w:rPr>
+        <w:t xml:space="preserve">. First feature we developed for </w:t>
+      </w:r>
+      <w:r>
+        <w:rPr>
+          <w:lang w:val="en-GB"/>
+        </w:rPr>
+        <w:t>tenant</w:t>
+      </w:r>
+      <w:r>
+        <w:rPr>
+          <w:lang w:val="en-GB"/>
+        </w:rPr>
+        <w:t xml:space="preserve"> so that</w:t>
+      </w:r>
+      <w:r>
+        <w:rPr>
+          <w:lang w:val="en-GB"/>
+        </w:rPr>
+        <w:t xml:space="preserve"> he can see all the free property that is available for lease</w:t>
+      </w:r>
+      <w:r>
+        <w:rPr>
+          <w:lang w:val="en-GB"/>
+        </w:rPr>
+        <w:t xml:space="preserve"> and from there is available to contact the landlord</w:t>
+      </w:r>
+      <w:r>
+        <w:rPr>
+          <w:lang w:val="en-GB"/>
+        </w:rPr>
+        <w:t>.</w:t>
+      </w:r>
+    </w:p>
+    <w:p>
+      <w:pPr>
+        <w:spacing w:line="276" w:lineRule="auto"/>
+        <w:jc w:val="both"/>
+        <w:rPr>
+          <w:lang w:val="en-GB"/>
+        </w:rPr>
+      </w:pPr>
+      <w:r>
+        <w:rPr>
+          <w:noProof/>
+        </w:rPr>
+        <w:drawing>
+          <wp:inline distT="0" distB="0" distL="0" distR="0" wp14:anchorId="59E8D7E2" wp14:editId="1C25FBC9">
+            <wp:extent cx="5731510" cy="2804160"/>
+            <wp:effectExtent l="0" t="0" r="2540" b="0"/>
+            <wp:docPr id="3" name="Picture 3" descr="A computer screen capture&#10;&#10;Description automatically generated with medium confidence"/>
+            <wp:cNvGraphicFramePr>
+              <a:graphicFrameLocks xmlns:a="http://schemas.openxmlformats.org/drawingml/2006/main" noChangeAspect="1"/>
+            </wp:cNvGraphicFramePr>
+            <a:graphic xmlns:a="http://schemas.openxmlformats.org/drawingml/2006/main">
+              <a:graphicData uri="http://schemas.openxmlformats.org/drawingml/2006/picture">
+                <pic:pic xmlns:pic="http://schemas.openxmlformats.org/drawingml/2006/picture">
+                  <pic:nvPicPr>
+                    <pic:cNvPr id="3" name="Picture 3" descr="A computer screen capture&#10;&#10;Description automatically generated with medium confidence"/>
+                    <pic:cNvPicPr>
+                      <a:picLocks noChangeAspect="1" noChangeArrowheads="1"/>
+                    </pic:cNvPicPr>
+                  </pic:nvPicPr>
+                  <pic:blipFill rotWithShape="1">
+                    <a:blip r:embed="rId7" cstate="print">
+                      <a:extLst>
+                        <a:ext uri="{28A0092B-C50C-407E-A947-70E740481C1C}">
+                          <a14:useLocalDpi xmlns:a14="http://schemas.microsoft.com/office/drawing/2010/main" val="0"/>
+                        </a:ext>
+                      </a:extLst>
+                    </a:blip>
+                    <a:srcRect t="9218" b="3801"/>
+                    <a:stretch/>
+                  </pic:blipFill>
+                  <pic:spPr bwMode="auto">
+                    <a:xfrm>
+                      <a:off x="0" y="0"/>
+                      <a:ext cx="5731510" cy="2804160"/>
+                    </a:xfrm>
+                    <a:prstGeom prst="rect">
+                      <a:avLst/>
+                    </a:prstGeom>
+                    <a:noFill/>
+                    <a:ln>
+                      <a:noFill/>
+                    </a:ln>
+                    <a:extLst>
+                      <a:ext uri="{53640926-AAD7-44D8-BBD7-CCE9431645EC}">
+                        <a14:shadowObscured xmlns:a14="http://schemas.microsoft.com/office/drawing/2010/main"/>
+                      </a:ext>
+                    </a:extLst>
+                  </pic:spPr>
+                </pic:pic>
+              </a:graphicData>
+            </a:graphic>
+          </wp:inline>
+        </w:drawing>
+      </w:r>
+    </w:p>
+    <w:p>
+      <w:pPr>
+        <w:spacing w:line="276" w:lineRule="auto"/>
+        <w:jc w:val="both"/>
+        <w:rPr>
+          <w:lang w:val="en-GB"/>
+        </w:rPr>
+      </w:pPr>
+      <w:r>
+        <w:rPr>
+          <w:noProof/>
+        </w:rPr>
+        <w:drawing>
+          <wp:inline distT="0" distB="0" distL="0" distR="0" wp14:anchorId="14D8EAFC" wp14:editId="19AD0279">
+            <wp:extent cx="5731510" cy="2781300"/>
+            <wp:effectExtent l="0" t="0" r="2540" b="0"/>
+            <wp:docPr id="4" name="Picture 4" descr="Graphical user interface, text, application, email&#10;&#10;Description automatically generated"/>
+            <wp:cNvGraphicFramePr>
+              <a:graphicFrameLocks xmlns:a="http://schemas.openxmlformats.org/drawingml/2006/main" noChangeAspect="1"/>
+            </wp:cNvGraphicFramePr>
+            <a:graphic xmlns:a="http://schemas.openxmlformats.org/drawingml/2006/main">
+              <a:graphicData uri="http://schemas.openxmlformats.org/drawingml/2006/picture">
+                <pic:pic xmlns:pic="http://schemas.openxmlformats.org/drawingml/2006/picture">
+                  <pic:nvPicPr>
+                    <pic:cNvPr id="4" name="Picture 4" descr="Graphical user interface, text, application, email&#10;&#10;Description automatically generated"/>
+                    <pic:cNvPicPr>
+                      <a:picLocks noChangeAspect="1" noChangeArrowheads="1"/>
+                    </pic:cNvPicPr>
+                  </pic:nvPicPr>
+                  <pic:blipFill rotWithShape="1">
+                    <a:blip r:embed="rId8" cstate="print">
+                      <a:extLst>
+                        <a:ext uri="{28A0092B-C50C-407E-A947-70E740481C1C}">
+                          <a14:useLocalDpi xmlns:a14="http://schemas.microsoft.com/office/drawing/2010/main" val="0"/>
+                        </a:ext>
+                      </a:extLst>
+                    </a:blip>
+                    <a:srcRect t="10164" b="3565"/>
+                    <a:stretch/>
+                  </pic:blipFill>
+                  <pic:spPr bwMode="auto">
+                    <a:xfrm>
+                      <a:off x="0" y="0"/>
+                      <a:ext cx="5731510" cy="2781300"/>
+                    </a:xfrm>
+                    <a:prstGeom prst="rect">
+                      <a:avLst/>
+                    </a:prstGeom>
+                    <a:noFill/>
+                    <a:ln>
+                      <a:noFill/>
+                    </a:ln>
+                    <a:extLst>
+                      <a:ext uri="{53640926-AAD7-44D8-BBD7-CCE9431645EC}">
+                        <a14:shadowObscured xmlns:a14="http://schemas.microsoft.com/office/drawing/2010/main"/>
+                      </a:ext>
+                    </a:extLst>
+                  </pic:spPr>
+                </pic:pic>
+              </a:graphicData>
+            </a:graphic>
+          </wp:inline>
+        </w:drawing>
+      </w:r>
+    </w:p>
+    <w:p>
+      <w:pPr>
+        <w:spacing w:line="276" w:lineRule="auto"/>
+        <w:jc w:val="both"/>
+        <w:rPr>
+          <w:lang w:val="en-GB"/>
+        </w:rPr>
+      </w:pPr>
+      <w:r>
+        <w:rPr>
+          <w:noProof/>
+        </w:rPr>
+        <w:drawing>
+          <wp:inline distT="0" distB="0" distL="0" distR="0" wp14:anchorId="1242429F" wp14:editId="32738CF5">
+            <wp:extent cx="5731510" cy="2788920"/>
+            <wp:effectExtent l="0" t="0" r="2540" b="0"/>
+            <wp:docPr id="5" name="Picture 5" descr="Graphical user interface, application&#10;&#10;Description automatically generated"/>
+            <wp:cNvGraphicFramePr>
+              <a:graphicFrameLocks xmlns:a="http://schemas.openxmlformats.org/drawingml/2006/main" noChangeAspect="1"/>
+            </wp:cNvGraphicFramePr>
+            <a:graphic xmlns:a="http://schemas.openxmlformats.org/drawingml/2006/main">
+              <a:graphicData uri="http://schemas.openxmlformats.org/drawingml/2006/picture">
+                <pic:pic xmlns:pic="http://schemas.openxmlformats.org/drawingml/2006/picture">
+                  <pic:nvPicPr>
+                    <pic:cNvPr id="5" name="Picture 5" descr="Graphical user interface, application&#10;&#10;Description automatically generated"/>
+                    <pic:cNvPicPr>
+                      <a:picLocks noChangeAspect="1" noChangeArrowheads="1"/>
+                    </pic:cNvPicPr>
+                  </pic:nvPicPr>
+                  <pic:blipFill rotWithShape="1">
+                    <a:blip r:embed="rId9" cstate="print">
+                      <a:extLst>
+                        <a:ext uri="{28A0092B-C50C-407E-A947-70E740481C1C}">
+                          <a14:useLocalDpi xmlns:a14="http://schemas.microsoft.com/office/drawing/2010/main" val="0"/>
+                        </a:ext>
+                      </a:extLst>
+                    </a:blip>
+                    <a:srcRect t="9692" b="3801"/>
+                    <a:stretch/>
+                  </pic:blipFill>
+                  <pic:spPr bwMode="auto">
+                    <a:xfrm>
+                      <a:off x="0" y="0"/>
+                      <a:ext cx="5731510" cy="2788920"/>
+                    </a:xfrm>
+                    <a:prstGeom prst="rect">
+                      <a:avLst/>
+                    </a:prstGeom>
+                    <a:noFill/>
+                    <a:ln>
+                      <a:noFill/>
+                    </a:ln>
+                    <a:extLst>
+                      <a:ext uri="{53640926-AAD7-44D8-BBD7-CCE9431645EC}">
+                        <a14:shadowObscured xmlns:a14="http://schemas.microsoft.com/office/drawing/2010/main"/>
+                      </a:ext>
+                    </a:extLst>
+                  </pic:spPr>
+                </pic:pic>
+              </a:graphicData>
+            </a:graphic>
+          </wp:inline>
+        </w:drawing>
+      </w:r>
+    </w:p>
+    <w:p>
+      <w:pPr>
+        <w:spacing w:line="276" w:lineRule="auto"/>
+        <w:jc w:val="both"/>
+        <w:rPr>
+          <w:lang w:val="en-GB"/>
+        </w:rPr>
+      </w:pPr>
+      <w:r>
+        <w:rPr>
+          <w:lang w:val="en-GB"/>
+        </w:rPr>
+        <w:t>He can also see all his current contracts for properties leased by him and all the rent reports and utility reports connected to that property.</w:t>
+      </w:r>
+      <w:r>
+        <w:rPr>
+          <w:lang w:val="en-GB"/>
+        </w:rPr>
+        <w:t xml:space="preserve"> Here is visible all necessary information for the contract, such as check in and check out dates. Clicking on the contract in the list, a new page is opened where we can see all the utility reports, </w:t>
+      </w:r>
+      <w:r>
+        <w:rPr>
+          <w:lang w:val="en-GB"/>
+        </w:rPr>
+        <w:t>what is paid and what is not and our security deposit section where we can see how much security deposit was paid and what it was used for if it was used.</w:t>
+      </w:r>
+    </w:p>
+    <w:p>
+      <w:pPr>
+        <w:spacing w:line="276" w:lineRule="auto"/>
+        <w:jc w:val="both"/>
+        <w:rPr>
+          <w:lang w:val="en-GB"/>
+        </w:rPr>
+      </w:pPr>
+      <w:r>
+        <w:rPr>
+          <w:noProof/>
+        </w:rPr>
+        <w:drawing>
+          <wp:inline distT="0" distB="0" distL="0" distR="0" wp14:anchorId="16E2345C" wp14:editId="2CF7C694">
+            <wp:extent cx="5731510" cy="2788920"/>
+            <wp:effectExtent l="0" t="0" r="2540" b="0"/>
+            <wp:docPr id="6" name="Picture 6" descr="Graphical user interface, text, application&#10;&#10;Description automatically generated"/>
+            <wp:cNvGraphicFramePr>
+              <a:graphicFrameLocks xmlns:a="http://schemas.openxmlformats.org/drawingml/2006/main" noChangeAspect="1"/>
+            </wp:cNvGraphicFramePr>
+            <a:graphic xmlns:a="http://schemas.openxmlformats.org/drawingml/2006/main">
+              <a:graphicData uri="http://schemas.openxmlformats.org/drawingml/2006/picture">
+                <pic:pic xmlns:pic="http://schemas.openxmlformats.org/drawingml/2006/picture">
+                  <pic:nvPicPr>
+                    <pic:cNvPr id="6" name="Picture 6" descr="Graphical user interface, text, application&#10;&#10;Description automatically generated"/>
+                    <pic:cNvPicPr>
+                      <a:picLocks noChangeAspect="1" noChangeArrowheads="1"/>
+                    </pic:cNvPicPr>
+                  </pic:nvPicPr>
+                  <pic:blipFill rotWithShape="1">
+                    <a:blip r:embed="rId10" cstate="print">
+                      <a:extLst>
+                        <a:ext uri="{28A0092B-C50C-407E-A947-70E740481C1C}">
+                          <a14:useLocalDpi xmlns:a14="http://schemas.microsoft.com/office/drawing/2010/main" val="0"/>
+                        </a:ext>
+                      </a:extLst>
+                    </a:blip>
+                    <a:srcRect t="9928" b="3564"/>
+                    <a:stretch/>
+                  </pic:blipFill>
+                  <pic:spPr bwMode="auto">
+                    <a:xfrm>
+                      <a:off x="0" y="0"/>
+                      <a:ext cx="5731510" cy="2788920"/>
+                    </a:xfrm>
+                    <a:prstGeom prst="rect">
+                      <a:avLst/>
+                    </a:prstGeom>
+                    <a:noFill/>
+                    <a:ln>
+                      <a:noFill/>
+                    </a:ln>
+                    <a:extLst>
+                      <a:ext uri="{53640926-AAD7-44D8-BBD7-CCE9431645EC}">
+                        <a14:shadowObscured xmlns:a14="http://schemas.microsoft.com/office/drawing/2010/main"/>
+                      </a:ext>
+                    </a:extLst>
+                  </pic:spPr>
+                </pic:pic>
+              </a:graphicData>
+            </a:graphic>
+          </wp:inline>
+        </w:drawing>
+      </w:r>
+    </w:p>
+    <w:p>
+      <w:pPr>
+        <w:spacing w:line="276" w:lineRule="auto"/>
+        <w:jc w:val="both"/>
+        <w:rPr>
+          <w:lang w:val="en-GB"/>
+        </w:rPr>
+      </w:pPr>
+      <w:r>
+        <w:rPr>
+          <w:noProof/>
+        </w:rPr>
+        <w:drawing>
+          <wp:inline distT="0" distB="0" distL="0" distR="0" wp14:anchorId="1C4C4427" wp14:editId="3E2AB388">
+            <wp:extent cx="5731510" cy="2781300"/>
+            <wp:effectExtent l="0" t="0" r="2540" b="0"/>
+            <wp:docPr id="7" name="Picture 7" descr="Graphical user interface, text, website&#10;&#10;Description automatically generated"/>
+            <wp:cNvGraphicFramePr>
+              <a:graphicFrameLocks xmlns:a="http://schemas.openxmlformats.org/drawingml/2006/main" noChangeAspect="1"/>
+            </wp:cNvGraphicFramePr>
+            <a:graphic xmlns:a="http://schemas.openxmlformats.org/drawingml/2006/main">
+              <a:graphicData uri="http://schemas.openxmlformats.org/drawingml/2006/picture">
+                <pic:pic xmlns:pic="http://schemas.openxmlformats.org/drawingml/2006/picture">
+                  <pic:nvPicPr>
+                    <pic:cNvPr id="7" name="Picture 7" descr="Graphical user interface, text, website&#10;&#10;Description automatically generated"/>
+                    <pic:cNvPicPr>
+                      <a:picLocks noChangeAspect="1" noChangeArrowheads="1"/>
+                    </pic:cNvPicPr>
+                  </pic:nvPicPr>
+                  <pic:blipFill rotWithShape="1">
+                    <a:blip r:embed="rId11" cstate="print">
+                      <a:extLst>
+                        <a:ext uri="{28A0092B-C50C-407E-A947-70E740481C1C}">
+                          <a14:useLocalDpi xmlns:a14="http://schemas.microsoft.com/office/drawing/2010/main" val="0"/>
+                        </a:ext>
+                      </a:extLst>
+                    </a:blip>
+                    <a:srcRect t="10164" b="3565"/>
+                    <a:stretch/>
+                  </pic:blipFill>
+                  <pic:spPr bwMode="auto">
+                    <a:xfrm>
+                      <a:off x="0" y="0"/>
+                      <a:ext cx="5731510" cy="2781300"/>
+                    </a:xfrm>
+                    <a:prstGeom prst="rect">
+                      <a:avLst/>
+                    </a:prstGeom>
+                    <a:noFill/>
+                    <a:ln>
+                      <a:noFill/>
+                    </a:ln>
+                    <a:extLst>
+                      <a:ext uri="{53640926-AAD7-44D8-BBD7-CCE9431645EC}">
+                        <a14:shadowObscured xmlns:a14="http://schemas.microsoft.com/office/drawing/2010/main"/>
+                      </a:ext>
+                    </a:extLst>
+                  </pic:spPr>
+                </pic:pic>
+              </a:graphicData>
+            </a:graphic>
+          </wp:inline>
+        </w:drawing>
+      </w:r>
+    </w:p>
+    <w:p>
+      <w:pPr>
+        <w:spacing w:line="276" w:lineRule="auto"/>
+        <w:jc w:val="both"/>
+        <w:rPr>
+          <w:lang w:val="en-GB"/>
+        </w:rPr>
+      </w:pPr>
+      <w:r>
+        <w:rPr>
+          <w:noProof/>
+        </w:rPr>
+        <w:drawing>
+          <wp:inline distT="0" distB="0" distL="0" distR="0" wp14:anchorId="027CFF21" wp14:editId="1089A212">
+            <wp:extent cx="5731510" cy="2773680"/>
+            <wp:effectExtent l="0" t="0" r="2540" b="7620"/>
+            <wp:docPr id="8" name="Picture 8" descr="Graphical user interface, text, website&#10;&#10;Description automatically generated"/>
+            <wp:cNvGraphicFramePr>
+              <a:graphicFrameLocks xmlns:a="http://schemas.openxmlformats.org/drawingml/2006/main" noChangeAspect="1"/>
+            </wp:cNvGraphicFramePr>
+            <a:graphic xmlns:a="http://schemas.openxmlformats.org/drawingml/2006/main">
+              <a:graphicData uri="http://schemas.openxmlformats.org/drawingml/2006/picture">
+                <pic:pic xmlns:pic="http://schemas.openxmlformats.org/drawingml/2006/picture">
+                  <pic:nvPicPr>
+                    <pic:cNvPr id="8" name="Picture 8" descr="Graphical user interface, text, website&#10;&#10;Description automatically generated"/>
+                    <pic:cNvPicPr>
+                      <a:picLocks noChangeAspect="1" noChangeArrowheads="1"/>
+                    </pic:cNvPicPr>
+                  </pic:nvPicPr>
+                  <pic:blipFill rotWithShape="1">
+                    <a:blip r:embed="rId12" cstate="print">
+                      <a:extLst>
+                        <a:ext uri="{28A0092B-C50C-407E-A947-70E740481C1C}">
+                          <a14:useLocalDpi xmlns:a14="http://schemas.microsoft.com/office/drawing/2010/main" val="0"/>
+                        </a:ext>
+                      </a:extLst>
+                    </a:blip>
+                    <a:srcRect t="9691" b="4274"/>
+                    <a:stretch/>
+                  </pic:blipFill>
+                  <pic:spPr bwMode="auto">
+                    <a:xfrm>
+                      <a:off x="0" y="0"/>
+                      <a:ext cx="5731510" cy="2773680"/>
+                    </a:xfrm>
+                    <a:prstGeom prst="rect">
+                      <a:avLst/>
+                    </a:prstGeom>
+                    <a:noFill/>
+                    <a:ln>
+                      <a:noFill/>
+                    </a:ln>
+                    <a:extLst>
+                      <a:ext uri="{53640926-AAD7-44D8-BBD7-CCE9431645EC}">
+                        <a14:shadowObscured xmlns:a14="http://schemas.microsoft.com/office/drawing/2010/main"/>
+                      </a:ext>
+                    </a:extLst>
+                  </pic:spPr>
+                </pic:pic>
+              </a:graphicData>
+            </a:graphic>
+          </wp:inline>
+        </w:drawing>
+      </w:r>
+    </w:p>
+    <w:p>
+      <w:pPr>
+        <w:spacing w:line="276" w:lineRule="auto"/>
+        <w:jc w:val="both"/>
+        <w:rPr>
+          <w:lang w:val="en-GB"/>
+        </w:rPr>
+      </w:pPr>
+      <w:r>
+        <w:rPr>
+          <w:noProof/>
+        </w:rPr>
+        <w:drawing>
+          <wp:inline distT="0" distB="0" distL="0" distR="0" wp14:anchorId="6B1073C2" wp14:editId="42348851">
+            <wp:extent cx="5731510" cy="2804160"/>
+            <wp:effectExtent l="0" t="0" r="2540" b="0"/>
+            <wp:docPr id="9" name="Picture 9" descr="Graphical user interface, text, application&#10;&#10;Description automatically generated"/>
+            <wp:cNvGraphicFramePr>
+              <a:graphicFrameLocks xmlns:a="http://schemas.openxmlformats.org/drawingml/2006/main" noChangeAspect="1"/>
+            </wp:cNvGraphicFramePr>
+            <a:graphic xmlns:a="http://schemas.openxmlformats.org/drawingml/2006/main">
+              <a:graphicData uri="http://schemas.openxmlformats.org/drawingml/2006/picture">
+                <pic:pic xmlns:pic="http://schemas.openxmlformats.org/drawingml/2006/picture">
+                  <pic:nvPicPr>
+                    <pic:cNvPr id="9" name="Picture 9" descr="Graphical user interface, text, application&#10;&#10;Description automatically generated"/>
+                    <pic:cNvPicPr>
+                      <a:picLocks noChangeAspect="1" noChangeArrowheads="1"/>
+                    </pic:cNvPicPr>
+                  </pic:nvPicPr>
+                  <pic:blipFill rotWithShape="1">
+                    <a:blip r:embed="rId13" cstate="print">
+                      <a:extLst>
+                        <a:ext uri="{28A0092B-C50C-407E-A947-70E740481C1C}">
+                          <a14:useLocalDpi xmlns:a14="http://schemas.microsoft.com/office/drawing/2010/main" val="0"/>
+                        </a:ext>
+                      </a:extLst>
+                    </a:blip>
+                    <a:srcRect t="9926" b="3093"/>
+                    <a:stretch/>
+                  </pic:blipFill>
+                  <pic:spPr bwMode="auto">
+                    <a:xfrm>
+                      <a:off x="0" y="0"/>
+                      <a:ext cx="5731510" cy="2804160"/>
+                    </a:xfrm>
+                    <a:prstGeom prst="rect">
+                      <a:avLst/>
+                    </a:prstGeom>
+                    <a:noFill/>
+                    <a:ln>
+                      <a:noFill/>
+                    </a:ln>
+                    <a:extLst>
+                      <a:ext uri="{53640926-AAD7-44D8-BBD7-CCE9431645EC}">
+                        <a14:shadowObscured xmlns:a14="http://schemas.microsoft.com/office/drawing/2010/main"/>
+                      </a:ext>
+                    </a:extLst>
+                  </pic:spPr>
+                </pic:pic>
+              </a:graphicData>
+            </a:graphic>
+          </wp:inline>
+        </w:drawing>
+      </w:r>
+    </w:p>
+    <w:p>
+      <w:pPr>
+        <w:spacing w:line="276" w:lineRule="auto"/>
+        <w:jc w:val="both"/>
+        <w:rPr>
+          <w:lang w:val="en-GB"/>
+        </w:rPr>
+      </w:pPr>
+      <w:r>
+        <w:rPr>
+          <w:lang w:val="en-GB"/>
+        </w:rPr>
+        <w:t>After that, we have Landlord’s application view which is a bit more complex. Landlord sees a</w:t>
+      </w:r>
+      <w:r>
+        <w:rPr>
+          <w:lang w:val="en-GB"/>
+        </w:rPr>
+        <w:t>ll the properties he owns</w:t>
+      </w:r>
+      <w:r>
+        <w:rPr>
+          <w:lang w:val="en-GB"/>
+        </w:rPr>
+        <w:t xml:space="preserve"> divided in two sections: unleased (free/available) and leased properties.</w:t>
+      </w:r>
+      <w:r>
+        <w:rPr>
+          <w:lang w:val="en-GB"/>
+        </w:rPr>
+        <w:t xml:space="preserve"> Clicking on a free property name, he can enter a new contract.</w:t>
+      </w:r>
+      <w:r>
+        <w:rPr>
+          <w:lang w:val="en-GB"/>
+        </w:rPr>
+        <w:t xml:space="preserve"> After this is done</w:t>
+      </w:r>
+      <w:r>
+        <w:rPr>
+          <w:lang w:val="en-GB"/>
+        </w:rPr>
+        <w:t xml:space="preserve"> a new contract is created, </w:t>
+      </w:r>
+      <w:r>
+        <w:rPr>
+          <w:lang w:val="en-GB"/>
+        </w:rPr>
+        <w:t xml:space="preserve">a new entry in security deposit is created with the </w:t>
+      </w:r>
+      <w:r>
+        <w:rPr>
+          <w:lang w:val="en-GB"/>
+        </w:rPr>
+        <w:t>amount paid in the height of a rent report</w:t>
+      </w:r>
+      <w:r>
+        <w:rPr>
+          <w:lang w:val="en-GB"/>
+        </w:rPr>
+        <w:t>.</w:t>
+      </w:r>
+      <w:r>
+        <w:rPr>
+          <w:lang w:val="en-GB"/>
+        </w:rPr>
+        <w:t xml:space="preserve"> </w:t>
+      </w:r>
+      <w:r>
+        <w:rPr>
+          <w:lang w:val="en-GB"/>
+        </w:rPr>
+        <w:t>T</w:t>
+      </w:r>
+      <w:r>
+        <w:rPr>
+          <w:lang w:val="en-GB"/>
+        </w:rPr>
+        <w:t xml:space="preserve">riggers then generate </w:t>
+      </w:r>
+      <w:r>
+        <w:rPr>
+          <w:lang w:val="en-GB"/>
+        </w:rPr>
+        <w:t xml:space="preserve">entries </w:t>
+      </w:r>
+      <w:r>
+        <w:rPr>
+          <w:lang w:val="en-GB"/>
+        </w:rPr>
+        <w:t>in rent report and utilities report tables for the following month.</w:t>
+      </w:r>
+      <w:r>
+        <w:rPr>
+          <w:lang w:val="en-GB"/>
+        </w:rPr>
+        <w:t xml:space="preserve"> After all that, the process is complete, property is </w:t>
+      </w:r>
+      <w:proofErr w:type="gramStart"/>
+      <w:r>
+        <w:rPr>
+          <w:lang w:val="en-GB"/>
+        </w:rPr>
+        <w:t>leased</w:t>
+      </w:r>
+      <w:proofErr w:type="gramEnd"/>
+      <w:r>
+        <w:rPr>
+          <w:lang w:val="en-GB"/>
+        </w:rPr>
+        <w:t xml:space="preserve"> and </w:t>
+      </w:r>
+      <w:r>
+        <w:rPr>
+          <w:lang w:val="en-GB"/>
+        </w:rPr>
+        <w:t>its</w:t>
+      </w:r>
+      <w:r>
+        <w:rPr>
+          <w:lang w:val="en-GB"/>
+        </w:rPr>
+        <w:t xml:space="preserve"> status is updated from ‘free’ to ‘leased’.</w:t>
+      </w:r>
+    </w:p>
+    <w:p>
+      <w:pPr>
+        <w:spacing w:line="276" w:lineRule="auto"/>
+        <w:jc w:val="both"/>
+        <w:rPr>
+          <w:lang w:val="en-GB"/>
+        </w:rPr>
+      </w:pPr>
+      <w:r>
+        <w:rPr>
+          <w:noProof/>
+        </w:rPr>
+        <w:drawing>
+          <wp:inline distT="0" distB="0" distL="0" distR="0" wp14:anchorId="3581F15D" wp14:editId="70544BB2">
+            <wp:extent cx="5731510" cy="2796540"/>
+            <wp:effectExtent l="0" t="0" r="2540" b="3810"/>
+            <wp:docPr id="10" name="Picture 10" descr="Graphical user interface, text, application, email&#10;&#10;Description automatically generated"/>
+            <wp:cNvGraphicFramePr>
+              <a:graphicFrameLocks xmlns:a="http://schemas.openxmlformats.org/drawingml/2006/main" noChangeAspect="1"/>
+            </wp:cNvGraphicFramePr>
+            <a:graphic xmlns:a="http://schemas.openxmlformats.org/drawingml/2006/main">
+              <a:graphicData uri="http://schemas.openxmlformats.org/drawingml/2006/picture">
+                <pic:pic xmlns:pic="http://schemas.openxmlformats.org/drawingml/2006/picture">
+                  <pic:nvPicPr>
+                    <pic:cNvPr id="10" name="Picture 10" descr="Graphical user interface, text, application, email&#10;&#10;Description automatically generated"/>
+                    <pic:cNvPicPr>
+                      <a:picLocks noChangeAspect="1" noChangeArrowheads="1"/>
+                    </pic:cNvPicPr>
+                  </pic:nvPicPr>
+                  <pic:blipFill rotWithShape="1">
+                    <a:blip r:embed="rId14" cstate="print">
+                      <a:extLst>
+                        <a:ext uri="{28A0092B-C50C-407E-A947-70E740481C1C}">
+                          <a14:useLocalDpi xmlns:a14="http://schemas.microsoft.com/office/drawing/2010/main" val="0"/>
+                        </a:ext>
+                      </a:extLst>
+                    </a:blip>
+                    <a:srcRect t="9927" b="3328"/>
+                    <a:stretch/>
+                  </pic:blipFill>
+                  <pic:spPr bwMode="auto">
+                    <a:xfrm>
+                      <a:off x="0" y="0"/>
+                      <a:ext cx="5731510" cy="2796540"/>
+                    </a:xfrm>
+                    <a:prstGeom prst="rect">
+                      <a:avLst/>
+                    </a:prstGeom>
+                    <a:noFill/>
+                    <a:ln>
+                      <a:noFill/>
+                    </a:ln>
+                    <a:extLst>
+                      <a:ext uri="{53640926-AAD7-44D8-BBD7-CCE9431645EC}">
+                        <a14:shadowObscured xmlns:a14="http://schemas.microsoft.com/office/drawing/2010/main"/>
+                      </a:ext>
+                    </a:extLst>
+                  </pic:spPr>
+                </pic:pic>
+              </a:graphicData>
+            </a:graphic>
+          </wp:inline>
+        </w:drawing>
+      </w:r>
+    </w:p>
+    <w:p>
+      <w:pPr>
+        <w:spacing w:line="276" w:lineRule="auto"/>
+        <w:jc w:val="both"/>
+        <w:rPr>
+          <w:lang w:val="en-GB"/>
+        </w:rPr>
+      </w:pPr>
+      <w:r>
+        <w:rPr>
+          <w:lang w:val="en-GB"/>
+        </w:rPr>
+        <w:t xml:space="preserve">When the leased property is clicked, user will be pushed to new page where he can see all important data about </w:t>
+      </w:r>
+      <w:r>
+        <w:rPr>
+          <w:lang w:val="en-GB"/>
+        </w:rPr>
+        <w:t xml:space="preserve">utility like history data, </w:t>
+      </w:r>
+      <w:proofErr w:type="spellStart"/>
+      <w:r>
+        <w:rPr>
+          <w:lang w:val="en-GB"/>
+        </w:rPr>
+        <w:t>maintenace</w:t>
+      </w:r>
+      <w:proofErr w:type="spellEnd"/>
+      <w:r>
+        <w:rPr>
+          <w:lang w:val="en-GB"/>
+        </w:rPr>
+        <w:t xml:space="preserve"> data and so on.</w:t>
+      </w:r>
+    </w:p>
+    <w:p>
+      <w:pPr>
+        <w:spacing w:line="276" w:lineRule="auto"/>
+        <w:jc w:val="both"/>
+        <w:rPr>
+          <w:lang w:val="en-GB"/>
+        </w:rPr>
+      </w:pPr>
+      <w:proofErr w:type="gramStart"/>
+      <w:r>
+        <w:rPr>
+          <w:lang w:val="en-GB"/>
+        </w:rPr>
+        <w:t>Also</w:t>
+      </w:r>
+      <w:proofErr w:type="gramEnd"/>
+      <w:r>
+        <w:rPr>
+          <w:lang w:val="en-GB"/>
+        </w:rPr>
+        <w:t xml:space="preserve"> landlord can change </w:t>
+      </w:r>
+      <w:r>
+        <w:rPr>
+          <w:lang w:val="en-GB"/>
+        </w:rPr>
+        <w:t>feature for leased property</w:t>
+      </w:r>
+      <w:r>
+        <w:rPr>
+          <w:lang w:val="en-GB"/>
+        </w:rPr>
+        <w:t xml:space="preserve">. Here are listed features from list and he can </w:t>
+      </w:r>
+      <w:proofErr w:type="gramStart"/>
+      <w:r>
+        <w:rPr>
+          <w:lang w:val="en-GB"/>
+        </w:rPr>
+        <w:t>applied</w:t>
+      </w:r>
+      <w:proofErr w:type="gramEnd"/>
+      <w:r>
+        <w:rPr>
+          <w:lang w:val="en-GB"/>
+        </w:rPr>
+        <w:t xml:space="preserve"> some sort of value</w:t>
+      </w:r>
+      <w:r>
+        <w:rPr>
+          <w:lang w:val="en-GB"/>
+        </w:rPr>
+        <w:t xml:space="preserve"> </w:t>
+      </w:r>
+      <w:r>
+        <w:rPr>
+          <w:lang w:val="en-GB"/>
+        </w:rPr>
+        <w:t>for feature he would like to update.</w:t>
+      </w:r>
+    </w:p>
+    <w:p>
+      <w:pPr>
+        <w:spacing w:line="276" w:lineRule="auto"/>
+        <w:jc w:val="both"/>
+        <w:rPr>
+          <w:lang w:val="en-GB"/>
+        </w:rPr>
+      </w:pPr>
+      <w:r>
+        <w:rPr>
+          <w:lang w:val="en-GB"/>
+        </w:rPr>
+        <w:t xml:space="preserve">History can be downloaded as </w:t>
+      </w:r>
+      <w:r>
+        <w:rPr>
+          <w:lang w:val="en-GB"/>
+        </w:rPr>
+        <w:t xml:space="preserve">a </w:t>
+      </w:r>
+      <w:proofErr w:type="spellStart"/>
+      <w:r>
+        <w:rPr>
+          <w:lang w:val="en-GB"/>
+        </w:rPr>
+        <w:t>json</w:t>
+      </w:r>
+      <w:proofErr w:type="spellEnd"/>
+      <w:r>
+        <w:rPr>
+          <w:lang w:val="en-GB"/>
+        </w:rPr>
+        <w:t xml:space="preserve"> document.</w:t>
+      </w:r>
+    </w:p>
+    <w:p>
+      <w:pPr>
+        <w:spacing w:line="276" w:lineRule="auto"/>
+        <w:jc w:val="both"/>
+        <w:rPr>
+          <w:lang w:val="en-GB"/>
+        </w:rPr>
+      </w:pPr>
+      <w:r>
+        <w:rPr>
+          <w:noProof/>
+        </w:rPr>
+        <w:drawing>
+          <wp:inline distT="0" distB="0" distL="0" distR="0" wp14:anchorId="6913785A" wp14:editId="75D1F0FD">
+            <wp:extent cx="5731510" cy="2811780"/>
+            <wp:effectExtent l="0" t="0" r="2540" b="7620"/>
+            <wp:docPr id="11" name="Picture 11" descr="Graphical user interface, text, application, email&#10;&#10;Description automatically generated"/>
+            <wp:cNvGraphicFramePr>
+              <a:graphicFrameLocks xmlns:a="http://schemas.openxmlformats.org/drawingml/2006/main" noChangeAspect="1"/>
+            </wp:cNvGraphicFramePr>
+            <a:graphic xmlns:a="http://schemas.openxmlformats.org/drawingml/2006/main">
+              <a:graphicData uri="http://schemas.openxmlformats.org/drawingml/2006/picture">
+                <pic:pic xmlns:pic="http://schemas.openxmlformats.org/drawingml/2006/picture">
+                  <pic:nvPicPr>
+                    <pic:cNvPr id="11" name="Picture 11" descr="Graphical user interface, text, application, email&#10;&#10;Description automatically generated"/>
+                    <pic:cNvPicPr>
+                      <a:picLocks noChangeAspect="1" noChangeArrowheads="1"/>
+                    </pic:cNvPicPr>
+                  </pic:nvPicPr>
+                  <pic:blipFill rotWithShape="1">
+                    <a:blip r:embed="rId15" cstate="print">
+                      <a:extLst>
+                        <a:ext uri="{28A0092B-C50C-407E-A947-70E740481C1C}">
+                          <a14:useLocalDpi xmlns:a14="http://schemas.microsoft.com/office/drawing/2010/main" val="0"/>
+                        </a:ext>
+                      </a:extLst>
+                    </a:blip>
+                    <a:srcRect t="9455" b="3329"/>
+                    <a:stretch/>
+                  </pic:blipFill>
+                  <pic:spPr bwMode="auto">
+                    <a:xfrm>
+                      <a:off x="0" y="0"/>
+                      <a:ext cx="5731510" cy="2811780"/>
+                    </a:xfrm>
+                    <a:prstGeom prst="rect">
+                      <a:avLst/>
+                    </a:prstGeom>
+                    <a:noFill/>
+                    <a:ln>
+                      <a:noFill/>
+                    </a:ln>
+                    <a:extLst>
+                      <a:ext uri="{53640926-AAD7-44D8-BBD7-CCE9431645EC}">
+                        <a14:shadowObscured xmlns:a14="http://schemas.microsoft.com/office/drawing/2010/main"/>
+                      </a:ext>
+                    </a:extLst>
+                  </pic:spPr>
+                </pic:pic>
+              </a:graphicData>
+            </a:graphic>
+          </wp:inline>
+        </w:drawing>
+      </w:r>
+    </w:p>
+    <w:p>
+      <w:pPr>
+        <w:rPr>
+          <w:lang w:val="en-GB"/>
+        </w:rPr>
+      </w:pPr>
+      <w:r>
+        <w:rPr>
+          <w:lang w:val="en-GB"/>
+        </w:rPr>
+        <w:br w:type="page"/>
+      </w:r>
+    </w:p>
+    <w:p>
+      <w:pPr>
+        <w:spacing w:line="276" w:lineRule="auto"/>
+        <w:jc w:val="both"/>
+        <w:rPr>
+          <w:lang w:val="en-GB"/>
+        </w:rPr>
+      </w:pPr>
+      <w:r>
+        <w:rPr>
+          <w:lang w:val="en-GB"/>
+        </w:rPr>
+        <w:t>Fi</w:t>
+      </w:r>
+      <w:r>
+        <w:rPr>
+          <w:lang w:val="en-GB"/>
+        </w:rPr>
+        <w:t>nal thing we can</w:t>
+      </w:r>
+      <w:r>
+        <w:rPr>
+          <w:lang w:val="en-GB"/>
+        </w:rPr>
+        <w:t xml:space="preserve"> see on the Landlord</w:t>
+      </w:r>
+      <w:r>
+        <w:rPr>
+          <w:lang w:val="en-GB"/>
+        </w:rPr>
+        <w:t xml:space="preserve"> are two </w:t>
+      </w:r>
+      <w:r>
+        <w:rPr>
+          <w:lang w:val="en-GB"/>
+        </w:rPr>
+        <w:t>screens where all rent reports for all properties and all utility reports for all properties are visible</w:t>
+      </w:r>
+      <w:r>
+        <w:rPr>
+          <w:lang w:val="en-GB"/>
+        </w:rPr>
+        <w:t>.</w:t>
+      </w:r>
+      <w:r>
+        <w:rPr>
+          <w:lang w:val="en-GB"/>
+        </w:rPr>
+        <w:t xml:space="preserve"> </w:t>
+      </w:r>
+      <w:r>
+        <w:rPr>
+          <w:lang w:val="en-GB"/>
+        </w:rPr>
+        <w:t xml:space="preserve">Rent reports are generated </w:t>
+      </w:r>
+      <w:r>
+        <w:rPr>
+          <w:lang w:val="en-GB"/>
+        </w:rPr>
+        <w:t>monthly, and utility reports will be entered by Landlord but sadly this feature is still not complete on the frontend.</w:t>
+      </w:r>
+    </w:p>
+    <w:p>
+      <w:pPr>
+        <w:spacing w:line="276" w:lineRule="auto"/>
+        <w:jc w:val="both"/>
+        <w:rPr>
+          <w:lang w:val="en-GB"/>
+        </w:rPr>
+      </w:pPr>
+      <w:r>
+        <w:rPr>
+          <w:noProof/>
+        </w:rPr>
+        <w:drawing>
+          <wp:inline distT="0" distB="0" distL="0" distR="0" wp14:anchorId="309614FC" wp14:editId="78EBFF45">
+            <wp:extent cx="5731510" cy="2804160"/>
+            <wp:effectExtent l="0" t="0" r="2540" b="0"/>
+            <wp:docPr id="13" name="Picture 13" descr="Graphical user interface&#10;&#10;Description automatically generated"/>
+            <wp:cNvGraphicFramePr>
+              <a:graphicFrameLocks xmlns:a="http://schemas.openxmlformats.org/drawingml/2006/main" noChangeAspect="1"/>
+            </wp:cNvGraphicFramePr>
+            <a:graphic xmlns:a="http://schemas.openxmlformats.org/drawingml/2006/main">
+              <a:graphicData uri="http://schemas.openxmlformats.org/drawingml/2006/picture">
+                <pic:pic xmlns:pic="http://schemas.openxmlformats.org/drawingml/2006/picture">
+                  <pic:nvPicPr>
+                    <pic:cNvPr id="13" name="Picture 13" descr="Graphical user interface&#10;&#10;Description automatically generated"/>
+                    <pic:cNvPicPr>
+                      <a:picLocks noChangeAspect="1" noChangeArrowheads="1"/>
+                    </pic:cNvPicPr>
+                  </pic:nvPicPr>
+                  <pic:blipFill rotWithShape="1">
+                    <a:blip r:embed="rId16" cstate="print">
+                      <a:extLst>
+                        <a:ext uri="{28A0092B-C50C-407E-A947-70E740481C1C}">
+                          <a14:useLocalDpi xmlns:a14="http://schemas.microsoft.com/office/drawing/2010/main" val="0"/>
+                        </a:ext>
+                      </a:extLst>
+                    </a:blip>
+                    <a:srcRect t="9691" b="3329"/>
+                    <a:stretch/>
+                  </pic:blipFill>
+                  <pic:spPr bwMode="auto">
+                    <a:xfrm>
+                      <a:off x="0" y="0"/>
+                      <a:ext cx="5731510" cy="2804160"/>
+                    </a:xfrm>
+                    <a:prstGeom prst="rect">
+                      <a:avLst/>
+                    </a:prstGeom>
+                    <a:noFill/>
+                    <a:ln>
+                      <a:noFill/>
+                    </a:ln>
+                    <a:extLst>
+                      <a:ext uri="{53640926-AAD7-44D8-BBD7-CCE9431645EC}">
+                        <a14:shadowObscured xmlns:a14="http://schemas.microsoft.com/office/drawing/2010/main"/>
+                      </a:ext>
+                    </a:extLst>
+                  </pic:spPr>
+                </pic:pic>
+              </a:graphicData>
+            </a:graphic>
+          </wp:inline>
+        </w:drawing>
+      </w:r>
+    </w:p>
+    <w:p>
+      <w:pPr>
+        <w:spacing w:line="276" w:lineRule="auto"/>
+        <w:jc w:val="both"/>
+        <w:rPr>
+          <w:lang w:val="en-GB"/>
+        </w:rPr>
+      </w:pPr>
+      <w:r>
+        <w:rPr>
+          <w:noProof/>
+        </w:rPr>
+        <w:drawing>
+          <wp:inline distT="0" distB="0" distL="0" distR="0" wp14:anchorId="189BFB9A" wp14:editId="16EE52BB">
+            <wp:extent cx="5731510" cy="2796540"/>
+            <wp:effectExtent l="0" t="0" r="2540" b="3810"/>
+            <wp:docPr id="12" name="Picture 12" descr="Graphical user interface&#10;&#10;Description automatically generated"/>
+            <wp:cNvGraphicFramePr>
+              <a:graphicFrameLocks xmlns:a="http://schemas.openxmlformats.org/drawingml/2006/main" noChangeAspect="1"/>
+            </wp:cNvGraphicFramePr>
+            <a:graphic xmlns:a="http://schemas.openxmlformats.org/drawingml/2006/main">
+              <a:graphicData uri="http://schemas.openxmlformats.org/drawingml/2006/picture">
+                <pic:pic xmlns:pic="http://schemas.openxmlformats.org/drawingml/2006/picture">
+                  <pic:nvPicPr>
+                    <pic:cNvPr id="12" name="Picture 12" descr="Graphical user interface&#10;&#10;Description automatically generated"/>
+                    <pic:cNvPicPr>
+                      <a:picLocks noChangeAspect="1" noChangeArrowheads="1"/>
+                    </pic:cNvPicPr>
+                  </pic:nvPicPr>
+                  <pic:blipFill rotWithShape="1">
+                    <a:blip r:embed="rId17" cstate="print">
+                      <a:extLst>
+                        <a:ext uri="{28A0092B-C50C-407E-A947-70E740481C1C}">
+                          <a14:useLocalDpi xmlns:a14="http://schemas.microsoft.com/office/drawing/2010/main" val="0"/>
+                        </a:ext>
+                      </a:extLst>
+                    </a:blip>
+                    <a:srcRect t="9691" b="3565"/>
+                    <a:stretch/>
+                  </pic:blipFill>
+                  <pic:spPr bwMode="auto">
+                    <a:xfrm>
+                      <a:off x="0" y="0"/>
+                      <a:ext cx="5731510" cy="2796540"/>
+                    </a:xfrm>
+                    <a:prstGeom prst="rect">
+                      <a:avLst/>
+                    </a:prstGeom>
+                    <a:noFill/>
+                    <a:ln>
+                      <a:noFill/>
+                    </a:ln>
+                    <a:extLst>
+                      <a:ext uri="{53640926-AAD7-44D8-BBD7-CCE9431645EC}">
+                        <a14:shadowObscured xmlns:a14="http://schemas.microsoft.com/office/drawing/2010/main"/>
+                      </a:ext>
+                    </a:extLst>
+                  </pic:spPr>
+                </pic:pic>
+              </a:graphicData>
+            </a:graphic>
+          </wp:inline>
+        </w:drawing>
+      </w:r>
     </w:p>
     <w:sectPr>
       <w:pgSz w:w="11906" w:h="16838"/>

</xml_diff>